<commit_message>
support parsing tables; update readme
</commit_message>
<xml_diff>
--- a/files/doctest.docx
+++ b/files/doctest.docx
@@ -271,6 +271,295 @@
         </w:rPr>
       </w:pPr>
     </w:p>
+    <w:tbl>
+      <w:tblPr>
+        <w:tblStyle w:val="6"/>
+        <w:tblW w:w="0" w:type="auto"/>
+        <w:tblInd w:w="0" w:type="dxa"/>
+        <w:tblBorders>
+          <w:top w:val="single" w:color="auto" w:sz="4" w:space="0"/>
+          <w:left w:val="single" w:color="auto" w:sz="4" w:space="0"/>
+          <w:bottom w:val="single" w:color="auto" w:sz="4" w:space="0"/>
+          <w:right w:val="single" w:color="auto" w:sz="4" w:space="0"/>
+          <w:insideH w:val="single" w:color="auto" w:sz="4" w:space="0"/>
+          <w:insideV w:val="single" w:color="auto" w:sz="4" w:space="0"/>
+        </w:tblBorders>
+        <w:tblLayout w:type="autofit"/>
+        <w:tblCellMar>
+          <w:left w:w="108" w:type="dxa"/>
+          <w:right w:w="108" w:type="dxa"/>
+        </w:tblCellMar>
+      </w:tblPr>
+      <w:tblGrid>
+        <w:gridCol w:w="2840"/>
+        <w:gridCol w:w="2841"/>
+        <w:gridCol w:w="2841"/>
+      </w:tblGrid>
+      <w:tr>
+        <w:tblPrEx>
+          <w:tblBorders>
+            <w:top w:val="single" w:color="auto" w:sz="4" w:space="0"/>
+            <w:left w:val="single" w:color="auto" w:sz="4" w:space="0"/>
+            <w:bottom w:val="single" w:color="auto" w:sz="4" w:space="0"/>
+            <w:right w:val="single" w:color="auto" w:sz="4" w:space="0"/>
+            <w:insideH w:val="single" w:color="auto" w:sz="4" w:space="0"/>
+            <w:insideV w:val="single" w:color="auto" w:sz="4" w:space="0"/>
+          </w:tblBorders>
+          <w:tblCellMar>
+            <w:left w:w="108" w:type="dxa"/>
+            <w:right w:w="108" w:type="dxa"/>
+          </w:tblCellMar>
+        </w:tblPrEx>
+        <w:tc>
+          <w:tcPr>
+            <w:tcW w:w="2840" w:type="dxa"/>
+          </w:tcPr>
+          <w:p>
+            <w:pPr>
+              <w:rPr>
+                <w:rFonts w:hint="default"/>
+                <w:vertAlign w:val="baseline"/>
+                <w:lang w:val="en-US" w:eastAsia="zh-CN"/>
+              </w:rPr>
+            </w:pPr>
+            <w:r>
+              <w:rPr>
+                <w:rFonts w:hint="eastAsia"/>
+                <w:vertAlign w:val="baseline"/>
+                <w:lang w:val="en-US" w:eastAsia="zh-CN"/>
+              </w:rPr>
+              <w:t>姓名</w:t>
+            </w:r>
+          </w:p>
+        </w:tc>
+        <w:tc>
+          <w:tcPr>
+            <w:tcW w:w="2841" w:type="dxa"/>
+          </w:tcPr>
+          <w:p>
+            <w:pPr>
+              <w:rPr>
+                <w:rFonts w:hint="default"/>
+                <w:vertAlign w:val="baseline"/>
+                <w:lang w:val="en-US" w:eastAsia="zh-CN"/>
+              </w:rPr>
+            </w:pPr>
+            <w:r>
+              <w:rPr>
+                <w:rFonts w:hint="eastAsia"/>
+                <w:vertAlign w:val="baseline"/>
+                <w:lang w:val="en-US" w:eastAsia="zh-CN"/>
+              </w:rPr>
+              <w:t>性别</w:t>
+            </w:r>
+          </w:p>
+        </w:tc>
+        <w:tc>
+          <w:tcPr>
+            <w:tcW w:w="2841" w:type="dxa"/>
+          </w:tcPr>
+          <w:p>
+            <w:pPr>
+              <w:rPr>
+                <w:rFonts w:hint="default"/>
+                <w:vertAlign w:val="baseline"/>
+                <w:lang w:val="en-US" w:eastAsia="zh-CN"/>
+              </w:rPr>
+            </w:pPr>
+            <w:r>
+              <w:rPr>
+                <w:rFonts w:hint="eastAsia"/>
+                <w:vertAlign w:val="baseline"/>
+                <w:lang w:val="en-US" w:eastAsia="zh-CN"/>
+              </w:rPr>
+              <w:t>年龄</w:t>
+            </w:r>
+          </w:p>
+        </w:tc>
+      </w:tr>
+      <w:tr>
+        <w:tblPrEx>
+          <w:tblBorders>
+            <w:top w:val="single" w:color="auto" w:sz="4" w:space="0"/>
+            <w:left w:val="single" w:color="auto" w:sz="4" w:space="0"/>
+            <w:bottom w:val="single" w:color="auto" w:sz="4" w:space="0"/>
+            <w:right w:val="single" w:color="auto" w:sz="4" w:space="0"/>
+            <w:insideH w:val="single" w:color="auto" w:sz="4" w:space="0"/>
+            <w:insideV w:val="single" w:color="auto" w:sz="4" w:space="0"/>
+          </w:tblBorders>
+          <w:tblCellMar>
+            <w:left w:w="108" w:type="dxa"/>
+            <w:right w:w="108" w:type="dxa"/>
+          </w:tblCellMar>
+        </w:tblPrEx>
+        <w:tc>
+          <w:tcPr>
+            <w:tcW w:w="2840" w:type="dxa"/>
+          </w:tcPr>
+          <w:p>
+            <w:pPr>
+              <w:rPr>
+                <w:rFonts w:hint="default"/>
+                <w:vertAlign w:val="baseline"/>
+                <w:lang w:val="en-US" w:eastAsia="zh-CN"/>
+              </w:rPr>
+            </w:pPr>
+            <w:r>
+              <w:rPr>
+                <w:rFonts w:hint="eastAsia"/>
+                <w:vertAlign w:val="baseline"/>
+                <w:lang w:val="en-US" w:eastAsia="zh-CN"/>
+              </w:rPr>
+              <w:t>alice</w:t>
+            </w:r>
+          </w:p>
+        </w:tc>
+        <w:tc>
+          <w:tcPr>
+            <w:tcW w:w="2841" w:type="dxa"/>
+          </w:tcPr>
+          <w:p>
+            <w:pPr>
+              <w:rPr>
+                <w:rFonts w:hint="default"/>
+                <w:vertAlign w:val="baseline"/>
+                <w:lang w:val="en-US" w:eastAsia="zh-CN"/>
+              </w:rPr>
+            </w:pPr>
+            <w:r>
+              <w:rPr>
+                <w:rFonts w:hint="eastAsia"/>
+                <w:vertAlign w:val="baseline"/>
+                <w:lang w:val="en-US" w:eastAsia="zh-CN"/>
+              </w:rPr>
+              <w:t>女</w:t>
+            </w:r>
+          </w:p>
+        </w:tc>
+        <w:tc>
+          <w:tcPr>
+            <w:tcW w:w="2841" w:type="dxa"/>
+          </w:tcPr>
+          <w:p>
+            <w:pPr>
+              <w:rPr>
+                <w:rFonts w:hint="default"/>
+                <w:vertAlign w:val="baseline"/>
+                <w:lang w:val="en-US" w:eastAsia="zh-CN"/>
+              </w:rPr>
+            </w:pPr>
+            <w:r>
+              <w:rPr>
+                <w:rFonts w:hint="eastAsia"/>
+                <w:vertAlign w:val="baseline"/>
+                <w:lang w:val="en-US" w:eastAsia="zh-CN"/>
+              </w:rPr>
+              <w:t>21</w:t>
+            </w:r>
+          </w:p>
+        </w:tc>
+      </w:tr>
+      <w:tr>
+        <w:tblPrEx>
+          <w:tblBorders>
+            <w:top w:val="single" w:color="auto" w:sz="4" w:space="0"/>
+            <w:left w:val="single" w:color="auto" w:sz="4" w:space="0"/>
+            <w:bottom w:val="single" w:color="auto" w:sz="4" w:space="0"/>
+            <w:right w:val="single" w:color="auto" w:sz="4" w:space="0"/>
+            <w:insideH w:val="single" w:color="auto" w:sz="4" w:space="0"/>
+            <w:insideV w:val="single" w:color="auto" w:sz="4" w:space="0"/>
+          </w:tblBorders>
+          <w:tblCellMar>
+            <w:left w:w="108" w:type="dxa"/>
+            <w:right w:w="108" w:type="dxa"/>
+          </w:tblCellMar>
+        </w:tblPrEx>
+        <w:tc>
+          <w:tcPr>
+            <w:tcW w:w="2840" w:type="dxa"/>
+          </w:tcPr>
+          <w:p>
+            <w:pPr>
+              <w:rPr>
+                <w:rFonts w:hint="default"/>
+                <w:vertAlign w:val="baseline"/>
+                <w:lang w:val="en-US" w:eastAsia="zh-CN"/>
+              </w:rPr>
+            </w:pPr>
+            <w:r>
+              <w:rPr>
+                <w:rFonts w:hint="eastAsia"/>
+                <w:vertAlign w:val="baseline"/>
+                <w:lang w:val="en-US" w:eastAsia="zh-CN"/>
+              </w:rPr>
+              <w:t>Bob</w:t>
+            </w:r>
+          </w:p>
+        </w:tc>
+        <w:tc>
+          <w:tcPr>
+            <w:tcW w:w="2841" w:type="dxa"/>
+          </w:tcPr>
+          <w:p>
+            <w:pPr>
+              <w:rPr>
+                <w:rFonts w:hint="default"/>
+                <w:vertAlign w:val="baseline"/>
+                <w:lang w:val="en-US" w:eastAsia="zh-CN"/>
+              </w:rPr>
+            </w:pPr>
+            <w:r>
+              <w:rPr>
+                <w:rFonts w:hint="eastAsia"/>
+                <w:vertAlign w:val="baseline"/>
+                <w:lang w:val="en-US" w:eastAsia="zh-CN"/>
+              </w:rPr>
+              <w:t>男</w:t>
+            </w:r>
+          </w:p>
+        </w:tc>
+        <w:tc>
+          <w:tcPr>
+            <w:tcW w:w="2841" w:type="dxa"/>
+          </w:tcPr>
+          <w:p>
+            <w:pPr>
+              <w:rPr>
+                <w:rFonts w:hint="default"/>
+                <w:vertAlign w:val="baseline"/>
+                <w:lang w:val="en-US" w:eastAsia="zh-CN"/>
+              </w:rPr>
+            </w:pPr>
+            <w:r>
+              <w:rPr>
+                <w:rFonts w:hint="eastAsia"/>
+                <w:vertAlign w:val="baseline"/>
+                <w:lang w:val="en-US" w:eastAsia="zh-CN"/>
+              </w:rPr>
+              <w:t>20</w:t>
+            </w:r>
+          </w:p>
+        </w:tc>
+      </w:tr>
+    </w:tbl>
+    <w:p>
+      <w:pPr>
+        <w:rPr>
+          <w:rFonts w:hint="eastAsia"/>
+          <w:lang w:val="en-US" w:eastAsia="zh-CN"/>
+        </w:rPr>
+      </w:pPr>
+    </w:p>
+    <w:p>
+      <w:pPr>
+        <w:rPr>
+          <w:rFonts w:hint="eastAsia"/>
+          <w:lang w:val="en-US" w:eastAsia="zh-CN"/>
+        </w:rPr>
+      </w:pPr>
+      <w:bookmarkStart w:id="0" w:name="_GoBack"/>
+      <w:bookmarkEnd w:id="0"/>
+    </w:p>
     <w:p>
       <w:pPr>
         <w:pStyle w:val="3"/>
@@ -440,8 +729,6 @@
           <w:lang w:val="en-US" w:eastAsia="zh-CN"/>
         </w:rPr>
       </w:pPr>
-      <w:bookmarkStart w:id="0" w:name="_GoBack"/>
-      <w:bookmarkEnd w:id="0"/>
     </w:p>
     <w:sectPr>
       <w:pgSz w:w="11906" w:h="16838"/>
@@ -784,7 +1071,7 @@
       <w:sz w:val="32"/>
     </w:rPr>
   </w:style>
-  <w:style w:type="character" w:default="1" w:styleId="6">
+  <w:style w:type="character" w:default="1" w:styleId="7">
     <w:name w:val="Default Paragraph Font"/>
     <w:semiHidden/>
     <w:qFormat/>
@@ -802,6 +1089,25 @@
         <w:bottom w:w="0" w:type="dxa"/>
         <w:right w:w="108" w:type="dxa"/>
       </w:tblCellMar>
+    </w:tblPr>
+  </w:style>
+  <w:style w:type="table" w:styleId="6">
+    <w:name w:val="Table Grid"/>
+    <w:basedOn w:val="5"/>
+    <w:uiPriority w:val="0"/>
+    <w:pPr>
+      <w:widowControl w:val="0"/>
+      <w:jc w:val="both"/>
+    </w:pPr>
+    <w:tblPr>
+      <w:tblBorders>
+        <w:top w:val="single" w:color="auto" w:sz="4" w:space="0"/>
+        <w:left w:val="single" w:color="auto" w:sz="4" w:space="0"/>
+        <w:bottom w:val="single" w:color="auto" w:sz="4" w:space="0"/>
+        <w:right w:val="single" w:color="auto" w:sz="4" w:space="0"/>
+        <w:insideH w:val="single" w:color="auto" w:sz="4" w:space="0"/>
+        <w:insideV w:val="single" w:color="auto" w:sz="4" w:space="0"/>
+      </w:tblBorders>
     </w:tblPr>
   </w:style>
 </w:styles>

</xml_diff>